<commit_message>
adding files with out datasets
</commit_message>
<xml_diff>
--- a/Git Hub.docx
+++ b/Git Hub.docx
@@ -40,97 +40,858 @@
       <w:pPr>
         <w:jc w:val="center"/>
         <w:rPr>
+          <w:sz w:val="24"/>
+          <w:szCs w:val="24"/>
+        </w:rPr>
+      </w:pPr>
+    </w:p>
+    <w:p>
+      <w:pPr>
+        <w:pStyle w:val="ListParagraph"/>
+        <w:numPr>
+          <w:ilvl w:val="0"/>
+          <w:numId w:val="2"/>
+        </w:numPr>
+        <w:rPr>
+          <w:sz w:val="24"/>
+          <w:szCs w:val="24"/>
+        </w:rPr>
+      </w:pPr>
+      <w:r>
+        <w:rPr>
+          <w:sz w:val="24"/>
+          <w:szCs w:val="24"/>
+        </w:rPr>
+        <w:t xml:space="preserve">Create the Git hub account. </w:t>
+      </w:r>
+    </w:p>
+    <w:p>
+      <w:pPr>
+        <w:pStyle w:val="ListParagraph"/>
+        <w:numPr>
+          <w:ilvl w:val="0"/>
+          <w:numId w:val="2"/>
+        </w:numPr>
+        <w:rPr>
+          <w:sz w:val="24"/>
+          <w:szCs w:val="24"/>
+        </w:rPr>
+      </w:pPr>
+      <w:r>
+        <w:rPr>
+          <w:sz w:val="24"/>
+          <w:szCs w:val="24"/>
+        </w:rPr>
+        <w:t>Create a git hub repository and give a name and directly create the account.</w:t>
+      </w:r>
+    </w:p>
+    <w:p>
+      <w:pPr>
+        <w:pStyle w:val="ListParagraph"/>
+        <w:numPr>
+          <w:ilvl w:val="0"/>
+          <w:numId w:val="2"/>
+        </w:numPr>
+        <w:rPr>
+          <w:sz w:val="24"/>
+          <w:szCs w:val="24"/>
+        </w:rPr>
+      </w:pPr>
+      <w:r>
+        <w:rPr>
+          <w:sz w:val="24"/>
+          <w:szCs w:val="24"/>
+        </w:rPr>
+        <w:t xml:space="preserve">Open a </w:t>
+      </w:r>
+      <w:r>
+        <w:rPr>
+          <w:sz w:val="24"/>
+          <w:szCs w:val="24"/>
+        </w:rPr>
+        <w:t>git cli</w:t>
+      </w:r>
+      <w:r>
+        <w:rPr>
+          <w:sz w:val="24"/>
+          <w:szCs w:val="24"/>
+        </w:rPr>
+        <w:t xml:space="preserve"> in google and download it for windows</w:t>
+      </w:r>
+    </w:p>
+    <w:p>
+      <w:pPr>
+        <w:pStyle w:val="ListParagraph"/>
+        <w:numPr>
+          <w:ilvl w:val="0"/>
+          <w:numId w:val="2"/>
+        </w:numPr>
+        <w:rPr>
+          <w:sz w:val="24"/>
+          <w:szCs w:val="24"/>
+        </w:rPr>
+      </w:pPr>
+      <w:r>
+        <w:rPr>
+          <w:sz w:val="24"/>
+          <w:szCs w:val="24"/>
+        </w:rPr>
+        <w:t xml:space="preserve">Install it by doing next </w:t>
+      </w:r>
+      <w:proofErr w:type="spellStart"/>
+      <w:r>
+        <w:rPr>
+          <w:sz w:val="24"/>
+          <w:szCs w:val="24"/>
+        </w:rPr>
+        <w:t>next</w:t>
+      </w:r>
+      <w:proofErr w:type="spellEnd"/>
+      <w:proofErr w:type="gramStart"/>
+      <w:r>
+        <w:rPr>
+          <w:sz w:val="24"/>
+          <w:szCs w:val="24"/>
+        </w:rPr>
+        <w:t xml:space="preserve"> ..</w:t>
+      </w:r>
+      <w:proofErr w:type="gramEnd"/>
+      <w:r>
+        <w:rPr>
+          <w:sz w:val="24"/>
+          <w:szCs w:val="24"/>
+        </w:rPr>
+        <w:t xml:space="preserve"> in the windows</w:t>
+      </w:r>
+    </w:p>
+    <w:p>
+      <w:pPr>
+        <w:pStyle w:val="ListParagraph"/>
+        <w:numPr>
+          <w:ilvl w:val="0"/>
+          <w:numId w:val="2"/>
+        </w:numPr>
+        <w:rPr>
+          <w:sz w:val="24"/>
+          <w:szCs w:val="24"/>
+        </w:rPr>
+      </w:pPr>
+      <w:r>
+        <w:rPr>
+          <w:sz w:val="24"/>
+          <w:szCs w:val="24"/>
+        </w:rPr>
+        <w:t xml:space="preserve">Then open the command prompt and navigate to the particular </w:t>
+      </w:r>
+      <w:proofErr w:type="gramStart"/>
+      <w:r>
+        <w:rPr>
+          <w:sz w:val="24"/>
+          <w:szCs w:val="24"/>
+        </w:rPr>
+        <w:t>folder</w:t>
+      </w:r>
+      <w:proofErr w:type="gramEnd"/>
+      <w:r>
+        <w:rPr>
+          <w:sz w:val="24"/>
+          <w:szCs w:val="24"/>
+        </w:rPr>
+        <w:t xml:space="preserve"> </w:t>
+      </w:r>
+    </w:p>
+    <w:p>
+      <w:pPr>
+        <w:pStyle w:val="ListParagraph"/>
+        <w:numPr>
+          <w:ilvl w:val="0"/>
+          <w:numId w:val="2"/>
+        </w:numPr>
+        <w:rPr>
+          <w:sz w:val="24"/>
+          <w:szCs w:val="24"/>
+        </w:rPr>
+      </w:pPr>
+      <w:r>
+        <w:rPr>
+          <w:sz w:val="24"/>
+          <w:szCs w:val="24"/>
+        </w:rPr>
+        <w:t xml:space="preserve">We need to connect the folder to our git </w:t>
+      </w:r>
+      <w:proofErr w:type="gramStart"/>
+      <w:r>
+        <w:rPr>
+          <w:sz w:val="24"/>
+          <w:szCs w:val="24"/>
+        </w:rPr>
+        <w:t>repository</w:t>
+      </w:r>
+      <w:proofErr w:type="gramEnd"/>
+    </w:p>
+    <w:p>
+      <w:pPr>
+        <w:pStyle w:val="ListParagraph"/>
+        <w:numPr>
+          <w:ilvl w:val="0"/>
+          <w:numId w:val="2"/>
+        </w:numPr>
+        <w:rPr>
+          <w:sz w:val="24"/>
+          <w:szCs w:val="24"/>
+        </w:rPr>
+      </w:pPr>
+      <w:r>
+        <w:rPr>
+          <w:sz w:val="24"/>
+          <w:szCs w:val="24"/>
+        </w:rPr>
+        <w:t>Then open git global config in google and need to setup belo</w:t>
+      </w:r>
+      <w:r>
+        <w:rPr>
+          <w:sz w:val="24"/>
+          <w:szCs w:val="24"/>
+        </w:rPr>
+        <w:t>w</w:t>
+      </w:r>
+      <w:r>
+        <w:rPr>
+          <w:sz w:val="24"/>
+          <w:szCs w:val="24"/>
+        </w:rPr>
+        <w:t xml:space="preserve"> 2 </w:t>
+      </w:r>
+      <w:proofErr w:type="gramStart"/>
+      <w:r>
+        <w:rPr>
+          <w:sz w:val="24"/>
+          <w:szCs w:val="24"/>
+        </w:rPr>
+        <w:t>things</w:t>
+      </w:r>
+      <w:proofErr w:type="gramEnd"/>
+    </w:p>
+    <w:p>
+      <w:pPr>
+        <w:pStyle w:val="ListParagraph"/>
+        <w:numPr>
+          <w:ilvl w:val="1"/>
+          <w:numId w:val="2"/>
+        </w:numPr>
+        <w:pBdr>
+          <w:top w:val="single" w:sz="6" w:space="2" w:color="EFEEE6"/>
+          <w:left w:val="single" w:sz="6" w:space="2" w:color="EFEEE6"/>
+          <w:bottom w:val="single" w:sz="6" w:space="2" w:color="EFEEE6"/>
+          <w:right w:val="single" w:sz="6" w:space="2" w:color="EFEEE6"/>
+        </w:pBdr>
+        <w:shd w:val="clear" w:color="auto" w:fill="EEEEEE"/>
+        <w:tabs>
+          <w:tab w:val="left" w:pos="916"/>
+          <w:tab w:val="left" w:pos="1832"/>
+          <w:tab w:val="left" w:pos="2748"/>
+          <w:tab w:val="left" w:pos="3664"/>
+          <w:tab w:val="left" w:pos="4580"/>
+          <w:tab w:val="left" w:pos="5496"/>
+          <w:tab w:val="left" w:pos="6412"/>
+          <w:tab w:val="left" w:pos="7328"/>
+          <w:tab w:val="left" w:pos="8244"/>
+          <w:tab w:val="left" w:pos="9160"/>
+          <w:tab w:val="left" w:pos="10076"/>
+          <w:tab w:val="left" w:pos="10992"/>
+          <w:tab w:val="left" w:pos="11908"/>
+          <w:tab w:val="left" w:pos="12824"/>
+          <w:tab w:val="left" w:pos="13740"/>
+          <w:tab w:val="left" w:pos="14656"/>
+        </w:tabs>
+        <w:spacing w:before="150" w:after="240" w:line="270" w:lineRule="atLeast"/>
+        <w:rPr>
+          <w:sz w:val="24"/>
+          <w:szCs w:val="24"/>
+        </w:rPr>
+      </w:pPr>
+      <w:r>
+        <w:rPr>
+          <w:sz w:val="24"/>
+          <w:szCs w:val="24"/>
+        </w:rPr>
+        <w:t>$ git config --global user.name "John Doe"</w:t>
+      </w:r>
+    </w:p>
+    <w:p>
+      <w:pPr>
+        <w:pStyle w:val="ListParagraph"/>
+        <w:numPr>
+          <w:ilvl w:val="1"/>
+          <w:numId w:val="2"/>
+        </w:numPr>
+        <w:pBdr>
+          <w:top w:val="single" w:sz="6" w:space="2" w:color="EFEEE6"/>
+          <w:left w:val="single" w:sz="6" w:space="2" w:color="EFEEE6"/>
+          <w:bottom w:val="single" w:sz="6" w:space="2" w:color="EFEEE6"/>
+          <w:right w:val="single" w:sz="6" w:space="2" w:color="EFEEE6"/>
+        </w:pBdr>
+        <w:shd w:val="clear" w:color="auto" w:fill="EEEEEE"/>
+        <w:tabs>
+          <w:tab w:val="left" w:pos="916"/>
+          <w:tab w:val="left" w:pos="1832"/>
+          <w:tab w:val="left" w:pos="2748"/>
+          <w:tab w:val="left" w:pos="3664"/>
+          <w:tab w:val="left" w:pos="4580"/>
+          <w:tab w:val="left" w:pos="5496"/>
+          <w:tab w:val="left" w:pos="6412"/>
+          <w:tab w:val="left" w:pos="7328"/>
+          <w:tab w:val="left" w:pos="8244"/>
+          <w:tab w:val="left" w:pos="9160"/>
+          <w:tab w:val="left" w:pos="10076"/>
+          <w:tab w:val="left" w:pos="10992"/>
+          <w:tab w:val="left" w:pos="11908"/>
+          <w:tab w:val="left" w:pos="12824"/>
+          <w:tab w:val="left" w:pos="13740"/>
+          <w:tab w:val="left" w:pos="14656"/>
+        </w:tabs>
+        <w:spacing w:before="150" w:after="0" w:line="227" w:lineRule="atLeast"/>
+        <w:rPr>
+          <w:sz w:val="24"/>
+          <w:szCs w:val="24"/>
+        </w:rPr>
+      </w:pPr>
+      <w:r>
+        <w:rPr>
+          <w:sz w:val="24"/>
+          <w:szCs w:val="24"/>
+        </w:rPr>
+        <w:t xml:space="preserve">$ git config --global </w:t>
+      </w:r>
+      <w:proofErr w:type="spellStart"/>
+      <w:proofErr w:type="gramStart"/>
+      <w:r>
+        <w:rPr>
+          <w:sz w:val="24"/>
+          <w:szCs w:val="24"/>
+        </w:rPr>
+        <w:t>user.email</w:t>
+      </w:r>
+      <w:proofErr w:type="spellEnd"/>
+      <w:proofErr w:type="gramEnd"/>
+      <w:r>
+        <w:rPr>
+          <w:sz w:val="24"/>
+          <w:szCs w:val="24"/>
+        </w:rPr>
+        <w:t xml:space="preserve"> </w:t>
+      </w:r>
+      <w:hyperlink r:id="rId5" w:history="1">
+        <w:r>
+          <w:rPr>
+            <w:sz w:val="24"/>
+            <w:szCs w:val="24"/>
+          </w:rPr>
+          <w:t>johndoe@example.com</w:t>
+        </w:r>
+      </w:hyperlink>
+    </w:p>
+    <w:p>
+      <w:pPr>
+        <w:pStyle w:val="ListParagraph"/>
+        <w:numPr>
+          <w:ilvl w:val="0"/>
+          <w:numId w:val="2"/>
+        </w:numPr>
+        <w:rPr>
+          <w:sz w:val="24"/>
+          <w:szCs w:val="24"/>
+        </w:rPr>
+      </w:pPr>
+      <w:r>
+        <w:rPr>
+          <w:sz w:val="24"/>
+          <w:szCs w:val="24"/>
+        </w:rPr>
+        <w:t xml:space="preserve">Navigate to the particular folder through command </w:t>
+      </w:r>
+      <w:proofErr w:type="gramStart"/>
+      <w:r>
+        <w:rPr>
+          <w:sz w:val="24"/>
+          <w:szCs w:val="24"/>
+        </w:rPr>
+        <w:t>prompt</w:t>
+      </w:r>
+      <w:proofErr w:type="gramEnd"/>
+    </w:p>
+    <w:p>
+      <w:pPr>
+        <w:pStyle w:val="ListParagraph"/>
+        <w:numPr>
+          <w:ilvl w:val="1"/>
+          <w:numId w:val="2"/>
+        </w:numPr>
+        <w:rPr>
+          <w:sz w:val="24"/>
+          <w:szCs w:val="24"/>
+        </w:rPr>
+      </w:pPr>
+      <w:r>
+        <w:rPr>
+          <w:sz w:val="24"/>
+          <w:szCs w:val="24"/>
+        </w:rPr>
+        <w:t xml:space="preserve">Open the </w:t>
+      </w:r>
+      <w:proofErr w:type="spellStart"/>
+      <w:proofErr w:type="gramStart"/>
+      <w:r>
+        <w:rPr>
+          <w:sz w:val="24"/>
+          <w:szCs w:val="24"/>
+        </w:rPr>
+        <w:t>cmd</w:t>
+      </w:r>
+      <w:proofErr w:type="spellEnd"/>
+      <w:proofErr w:type="gramEnd"/>
+    </w:p>
+    <w:p>
+      <w:pPr>
+        <w:pStyle w:val="ListParagraph"/>
+        <w:numPr>
+          <w:ilvl w:val="1"/>
+          <w:numId w:val="2"/>
+        </w:numPr>
+        <w:rPr>
+          <w:sz w:val="24"/>
+          <w:szCs w:val="24"/>
+        </w:rPr>
+      </w:pPr>
+      <w:r>
+        <w:rPr>
+          <w:sz w:val="24"/>
+          <w:szCs w:val="24"/>
+        </w:rPr>
+        <w:t>Type “cd ‘path of the folder’”</w:t>
+      </w:r>
+    </w:p>
+    <w:p>
+      <w:pPr>
+        <w:pStyle w:val="ListParagraph"/>
+        <w:numPr>
+          <w:ilvl w:val="1"/>
+          <w:numId w:val="2"/>
+        </w:numPr>
+        <w:rPr>
+          <w:sz w:val="24"/>
+          <w:szCs w:val="24"/>
+        </w:rPr>
+      </w:pPr>
+      <w:r>
+        <w:rPr>
+          <w:sz w:val="24"/>
+          <w:szCs w:val="24"/>
+        </w:rPr>
+        <w:t>Then enter the directory for example “D:”</w:t>
+      </w:r>
+    </w:p>
+    <w:p>
+      <w:pPr>
+        <w:pStyle w:val="ListParagraph"/>
+        <w:numPr>
+          <w:ilvl w:val="1"/>
+          <w:numId w:val="2"/>
+        </w:numPr>
+        <w:rPr>
+          <w:sz w:val="24"/>
+          <w:szCs w:val="24"/>
+        </w:rPr>
+      </w:pPr>
+      <w:r>
+        <w:rPr>
+          <w:sz w:val="24"/>
+          <w:szCs w:val="24"/>
+        </w:rPr>
+        <w:t>Then you will move into the directory</w:t>
+      </w:r>
+    </w:p>
+    <w:p>
+      <w:pPr>
+        <w:pStyle w:val="ListParagraph"/>
+        <w:numPr>
+          <w:ilvl w:val="0"/>
+          <w:numId w:val="2"/>
+        </w:numPr>
+        <w:rPr>
+          <w:sz w:val="24"/>
+          <w:szCs w:val="24"/>
+        </w:rPr>
+      </w:pPr>
+      <w:r>
+        <w:rPr>
+          <w:sz w:val="24"/>
+          <w:szCs w:val="24"/>
+        </w:rPr>
+        <w:t>The type git status the you will see all the files in the folder which needs to be committed in untracked files.</w:t>
+      </w:r>
+    </w:p>
+    <w:p>
+      <w:pPr>
+        <w:pStyle w:val="ListParagraph"/>
+        <w:numPr>
+          <w:ilvl w:val="0"/>
+          <w:numId w:val="2"/>
+        </w:numPr>
+        <w:rPr>
+          <w:sz w:val="24"/>
+          <w:szCs w:val="24"/>
+        </w:rPr>
+      </w:pPr>
+      <w:r>
+        <w:rPr>
+          <w:sz w:val="24"/>
+          <w:szCs w:val="24"/>
+        </w:rPr>
+        <w:t xml:space="preserve">Then follow the below to add the </w:t>
+      </w:r>
+      <w:proofErr w:type="gramStart"/>
+      <w:r>
+        <w:rPr>
+          <w:sz w:val="24"/>
+          <w:szCs w:val="24"/>
+        </w:rPr>
+        <w:t>files</w:t>
+      </w:r>
+      <w:proofErr w:type="gramEnd"/>
+    </w:p>
+    <w:p>
+      <w:pPr>
+        <w:pStyle w:val="HTMLPreformatted"/>
+        <w:numPr>
+          <w:ilvl w:val="1"/>
+          <w:numId w:val="2"/>
+        </w:numPr>
+        <w:rPr>
+          <w:rFonts w:ascii="Consolas" w:hAnsi="Consolas"/>
+          <w:color w:val="24292F"/>
+          <w:sz w:val="21"/>
+          <w:szCs w:val="21"/>
+        </w:rPr>
+      </w:pPr>
+      <w:r>
+        <w:rPr>
+          <w:rStyle w:val="user-select-contain"/>
+          <w:rFonts w:ascii="Consolas" w:hAnsi="Consolas"/>
+          <w:color w:val="24292F"/>
+          <w:sz w:val="21"/>
+          <w:szCs w:val="21"/>
+        </w:rPr>
+        <w:t xml:space="preserve">git </w:t>
+      </w:r>
+      <w:proofErr w:type="spellStart"/>
+      <w:r>
+        <w:rPr>
+          <w:rStyle w:val="user-select-contain"/>
+          <w:rFonts w:ascii="Consolas" w:hAnsi="Consolas"/>
+          <w:color w:val="24292F"/>
+          <w:sz w:val="21"/>
+          <w:szCs w:val="21"/>
+        </w:rPr>
+        <w:t>init</w:t>
+      </w:r>
+      <w:proofErr w:type="spellEnd"/>
+    </w:p>
+    <w:p>
+      <w:pPr>
+        <w:pStyle w:val="HTMLPreformatted"/>
+        <w:numPr>
+          <w:ilvl w:val="1"/>
+          <w:numId w:val="2"/>
+        </w:numPr>
+        <w:rPr>
+          <w:rFonts w:ascii="Consolas" w:hAnsi="Consolas"/>
+          <w:color w:val="24292F"/>
+          <w:sz w:val="21"/>
+          <w:szCs w:val="21"/>
+        </w:rPr>
+      </w:pPr>
+      <w:r>
+        <w:rPr>
+          <w:rStyle w:val="user-select-contain"/>
+          <w:rFonts w:ascii="Consolas" w:hAnsi="Consolas"/>
+          <w:color w:val="24292F"/>
+          <w:sz w:val="21"/>
+          <w:szCs w:val="21"/>
+        </w:rPr>
+        <w:t xml:space="preserve">git add </w:t>
+      </w:r>
+      <w:r>
+        <w:rPr>
+          <w:rStyle w:val="user-select-contain"/>
+          <w:rFonts w:ascii="Consolas" w:hAnsi="Consolas"/>
           <w:b/>
           <w:bCs/>
-          <w:sz w:val="40"/>
-          <w:szCs w:val="40"/>
-          <w:u w:val="single"/>
-        </w:rPr>
-      </w:pPr>
-    </w:p>
-    <w:p>
-      <w:pPr>
-        <w:pStyle w:val="ListParagraph"/>
-        <w:numPr>
-          <w:ilvl w:val="0"/>
-          <w:numId w:val="2"/>
-        </w:numPr>
-        <w:rPr>
-          <w:sz w:val="24"/>
-          <w:szCs w:val="24"/>
-        </w:rPr>
-      </w:pPr>
-      <w:r>
-        <w:rPr>
-          <w:sz w:val="24"/>
-          <w:szCs w:val="24"/>
-        </w:rPr>
-        <w:t xml:space="preserve">Create the Git hub account. </w:t>
-      </w:r>
-    </w:p>
-    <w:p>
-      <w:pPr>
-        <w:pStyle w:val="ListParagraph"/>
-        <w:numPr>
-          <w:ilvl w:val="0"/>
-          <w:numId w:val="2"/>
-        </w:numPr>
-        <w:rPr>
-          <w:sz w:val="24"/>
-          <w:szCs w:val="24"/>
-        </w:rPr>
-      </w:pPr>
-      <w:r>
-        <w:rPr>
-          <w:sz w:val="24"/>
-          <w:szCs w:val="24"/>
-        </w:rPr>
-        <w:t>Create a git hub repository and give a name and directly create the account.</w:t>
-      </w:r>
-    </w:p>
-    <w:p>
-      <w:pPr>
-        <w:pStyle w:val="ListParagraph"/>
-        <w:numPr>
-          <w:ilvl w:val="0"/>
-          <w:numId w:val="2"/>
-        </w:numPr>
-        <w:rPr>
-          <w:sz w:val="24"/>
-          <w:szCs w:val="24"/>
-        </w:rPr>
-      </w:pPr>
-      <w:r>
-        <w:rPr>
-          <w:sz w:val="24"/>
-          <w:szCs w:val="24"/>
-        </w:rPr>
-        <w:t xml:space="preserve">Open a </w:t>
-      </w:r>
-      <w:r>
-        <w:rPr>
+          <w:color w:val="24292F"/>
+          <w:sz w:val="21"/>
+          <w:szCs w:val="21"/>
+        </w:rPr>
+        <w:t>“</w:t>
+      </w:r>
+      <w:proofErr w:type="spellStart"/>
+      <w:r>
+        <w:rPr>
+          <w:rStyle w:val="user-select-contain"/>
+          <w:rFonts w:ascii="Consolas" w:hAnsi="Consolas"/>
           <w:b/>
           <w:bCs/>
-          <w:sz w:val="24"/>
-          <w:szCs w:val="24"/>
-        </w:rPr>
-        <w:t>git cli</w:t>
-      </w:r>
-      <w:r>
-        <w:rPr>
-          <w:sz w:val="24"/>
-          <w:szCs w:val="24"/>
-        </w:rPr>
-        <w:t xml:space="preserve"> in google and download it for windows</w:t>
-      </w:r>
-    </w:p>
-    <w:p>
-      <w:pPr>
-        <w:pStyle w:val="ListParagraph"/>
+          <w:color w:val="24292F"/>
+          <w:sz w:val="21"/>
+          <w:szCs w:val="21"/>
+        </w:rPr>
+        <w:t>anyfile</w:t>
+      </w:r>
+      <w:proofErr w:type="spellEnd"/>
+      <w:r>
+        <w:rPr>
+          <w:rStyle w:val="user-select-contain"/>
+          <w:rFonts w:ascii="Consolas" w:hAnsi="Consolas"/>
+          <w:b/>
+          <w:bCs/>
+          <w:color w:val="24292F"/>
+          <w:sz w:val="21"/>
+          <w:szCs w:val="21"/>
+        </w:rPr>
+        <w:t xml:space="preserve"> you want by pressing tab with first 2 </w:t>
+      </w:r>
+      <w:proofErr w:type="gramStart"/>
+      <w:r>
+        <w:rPr>
+          <w:rStyle w:val="user-select-contain"/>
+          <w:rFonts w:ascii="Consolas" w:hAnsi="Consolas"/>
+          <w:b/>
+          <w:bCs/>
+          <w:color w:val="24292F"/>
+          <w:sz w:val="21"/>
+          <w:szCs w:val="21"/>
+        </w:rPr>
+        <w:t>letters”</w:t>
+      </w:r>
+      <w:proofErr w:type="gramEnd"/>
+    </w:p>
+    <w:p>
+      <w:pPr>
+        <w:pStyle w:val="HTMLPreformatted"/>
+        <w:numPr>
+          <w:ilvl w:val="1"/>
+          <w:numId w:val="2"/>
+        </w:numPr>
+        <w:rPr>
+          <w:rFonts w:ascii="Consolas" w:hAnsi="Consolas"/>
+          <w:color w:val="24292F"/>
+          <w:sz w:val="21"/>
+          <w:szCs w:val="21"/>
+        </w:rPr>
+      </w:pPr>
+      <w:r>
+        <w:rPr>
+          <w:rStyle w:val="user-select-contain"/>
+          <w:rFonts w:ascii="Consolas" w:hAnsi="Consolas"/>
+          <w:color w:val="24292F"/>
+          <w:sz w:val="21"/>
+          <w:szCs w:val="21"/>
+        </w:rPr>
+        <w:t xml:space="preserve">git commit -m "first </w:t>
+      </w:r>
+      <w:proofErr w:type="gramStart"/>
+      <w:r>
+        <w:rPr>
+          <w:rStyle w:val="user-select-contain"/>
+          <w:rFonts w:ascii="Consolas" w:hAnsi="Consolas"/>
+          <w:color w:val="24292F"/>
+          <w:sz w:val="21"/>
+          <w:szCs w:val="21"/>
+        </w:rPr>
+        <w:t>commit"</w:t>
+      </w:r>
+      <w:proofErr w:type="gramEnd"/>
+    </w:p>
+    <w:p>
+      <w:pPr>
+        <w:pStyle w:val="HTMLPreformatted"/>
         <w:numPr>
           <w:ilvl w:val="0"/>
           <w:numId w:val="2"/>
         </w:numPr>
+        <w:rPr>
+          <w:rFonts w:ascii="Consolas" w:hAnsi="Consolas"/>
+          <w:color w:val="24292F"/>
+          <w:sz w:val="21"/>
+          <w:szCs w:val="21"/>
+        </w:rPr>
+      </w:pPr>
+      <w:r>
+        <w:rPr>
+          <w:rFonts w:ascii="Consolas" w:hAnsi="Consolas"/>
+          <w:color w:val="24292F"/>
+          <w:sz w:val="21"/>
+          <w:szCs w:val="21"/>
+        </w:rPr>
+        <w:t xml:space="preserve">type git </w:t>
+      </w:r>
+      <w:proofErr w:type="gramStart"/>
+      <w:r>
+        <w:rPr>
+          <w:rFonts w:ascii="Consolas" w:hAnsi="Consolas"/>
+          <w:color w:val="24292F"/>
+          <w:sz w:val="21"/>
+          <w:szCs w:val="21"/>
+        </w:rPr>
+        <w:t>branch ,</w:t>
+      </w:r>
+      <w:proofErr w:type="gramEnd"/>
+      <w:r>
+        <w:rPr>
+          <w:rFonts w:ascii="Consolas" w:hAnsi="Consolas"/>
+          <w:color w:val="24292F"/>
+          <w:sz w:val="21"/>
+          <w:szCs w:val="21"/>
+        </w:rPr>
+        <w:t xml:space="preserve"> master will come</w:t>
+      </w:r>
+    </w:p>
+    <w:p>
+      <w:pPr>
+        <w:pStyle w:val="HTMLPreformatted"/>
+        <w:numPr>
+          <w:ilvl w:val="1"/>
+          <w:numId w:val="2"/>
+        </w:numPr>
+        <w:rPr>
+          <w:rFonts w:ascii="Consolas" w:hAnsi="Consolas"/>
+          <w:color w:val="24292F"/>
+          <w:sz w:val="21"/>
+          <w:szCs w:val="21"/>
+        </w:rPr>
+      </w:pPr>
+      <w:r>
+        <w:rPr>
+          <w:rFonts w:ascii="Consolas" w:hAnsi="Consolas"/>
+          <w:color w:val="24292F"/>
+          <w:sz w:val="21"/>
+          <w:szCs w:val="21"/>
+        </w:rPr>
+        <w:t xml:space="preserve">we need to rename the master as main as </w:t>
+      </w:r>
+      <w:r>
+        <w:rPr>
+          <w:rStyle w:val="user-select-contain"/>
+          <w:rFonts w:ascii="Consolas" w:hAnsi="Consolas"/>
+          <w:color w:val="24292F"/>
+          <w:sz w:val="21"/>
+          <w:szCs w:val="21"/>
+        </w:rPr>
+        <w:t xml:space="preserve">git branch -M </w:t>
+      </w:r>
+      <w:proofErr w:type="gramStart"/>
+      <w:r>
+        <w:rPr>
+          <w:rStyle w:val="user-select-contain"/>
+          <w:rFonts w:ascii="Consolas" w:hAnsi="Consolas"/>
+          <w:color w:val="24292F"/>
+          <w:sz w:val="21"/>
+          <w:szCs w:val="21"/>
+        </w:rPr>
+        <w:t>main</w:t>
+      </w:r>
+      <w:proofErr w:type="gramEnd"/>
+    </w:p>
+    <w:p>
+      <w:pPr>
+        <w:pStyle w:val="HTMLPreformatted"/>
+        <w:numPr>
+          <w:ilvl w:val="1"/>
+          <w:numId w:val="2"/>
+        </w:numPr>
+        <w:rPr>
+          <w:rFonts w:ascii="Consolas" w:hAnsi="Consolas"/>
+          <w:color w:val="24292F"/>
+          <w:sz w:val="21"/>
+          <w:szCs w:val="21"/>
+        </w:rPr>
+      </w:pPr>
+      <w:r>
+        <w:rPr>
+          <w:rStyle w:val="user-select-contain"/>
+          <w:rFonts w:ascii="Consolas" w:hAnsi="Consolas"/>
+          <w:color w:val="24292F"/>
+          <w:sz w:val="21"/>
+          <w:szCs w:val="21"/>
+        </w:rPr>
+        <w:t xml:space="preserve">git remote add origin </w:t>
+      </w:r>
+      <w:proofErr w:type="gramStart"/>
+      <w:r>
+        <w:rPr>
+          <w:rStyle w:val="user-select-contain"/>
+          <w:rFonts w:ascii="Consolas" w:hAnsi="Consolas"/>
+          <w:color w:val="24292F"/>
+          <w:sz w:val="21"/>
+          <w:szCs w:val="21"/>
+        </w:rPr>
+        <w:t>https://github.com/Anudeep-ds/datascience1.git</w:t>
+      </w:r>
+      <w:proofErr w:type="gramEnd"/>
+    </w:p>
+    <w:p>
+      <w:pPr>
+        <w:pStyle w:val="HTMLPreformatted"/>
+        <w:numPr>
+          <w:ilvl w:val="1"/>
+          <w:numId w:val="2"/>
+        </w:numPr>
+        <w:rPr>
+          <w:rStyle w:val="user-select-contain"/>
+          <w:rFonts w:ascii="Consolas" w:hAnsi="Consolas"/>
+          <w:color w:val="24292F"/>
+          <w:sz w:val="21"/>
+          <w:szCs w:val="21"/>
+        </w:rPr>
+      </w:pPr>
+      <w:r>
+        <w:rPr>
+          <w:rStyle w:val="user-select-contain"/>
+          <w:rFonts w:ascii="Consolas" w:hAnsi="Consolas"/>
+          <w:color w:val="24292F"/>
+          <w:sz w:val="21"/>
+          <w:szCs w:val="21"/>
+        </w:rPr>
+        <w:t>git push -u origin main</w:t>
+      </w:r>
+    </w:p>
+    <w:p>
+      <w:pPr>
+        <w:pStyle w:val="HTMLPreformatted"/>
+        <w:numPr>
+          <w:ilvl w:val="0"/>
+          <w:numId w:val="2"/>
+        </w:numPr>
+        <w:rPr>
+          <w:rFonts w:ascii="Consolas" w:hAnsi="Consolas"/>
+          <w:color w:val="24292F"/>
+          <w:sz w:val="21"/>
+          <w:szCs w:val="21"/>
+        </w:rPr>
+      </w:pPr>
+    </w:p>
+    <w:p>
+      <w:pPr>
+        <w:rPr>
+          <w:rFonts w:ascii="Courier New" w:eastAsia="Times New Roman" w:hAnsi="Courier New" w:cs="Courier New"/>
+          <w:color w:val="333333"/>
+          <w:kern w:val="0"/>
+          <w:lang w:eastAsia="en-IN"/>
+          <w14:ligatures w14:val="none"/>
+        </w:rPr>
+      </w:pPr>
+    </w:p>
+    <w:p>
+      <w:pPr>
         <w:rPr>
           <w:sz w:val="24"/>
           <w:szCs w:val="24"/>
@@ -162,7 +923,7 @@
         <w:ind w:left="720" w:hanging="360"/>
       </w:pPr>
     </w:lvl>
-    <w:lvl w:ilvl="1" w:tplc="40090019" w:tentative="1">
+    <w:lvl w:ilvl="1" w:tplc="40090019">
       <w:start w:val="1"/>
       <w:numFmt w:val="lowerLetter"/>
       <w:lvlText w:val="%2."/>
@@ -171,7 +932,7 @@
         <w:ind w:left="1440" w:hanging="360"/>
       </w:pPr>
     </w:lvl>
-    <w:lvl w:ilvl="2" w:tplc="4009001B" w:tentative="1">
+    <w:lvl w:ilvl="2" w:tplc="4009001B">
       <w:start w:val="1"/>
       <w:numFmt w:val="lowerRoman"/>
       <w:lvlText w:val="%3."/>
@@ -796,6 +1557,101 @@
       <w:contextualSpacing/>
     </w:pPr>
   </w:style>
+  <w:style w:type="paragraph" w:styleId="HTMLPreformatted">
+    <w:name w:val="HTML Preformatted"/>
+    <w:basedOn w:val="Normal"/>
+    <w:link w:val="HTMLPreformattedChar"/>
+    <w:uiPriority w:val="99"/>
+    <w:semiHidden/>
+    <w:unhideWhenUsed/>
+    <w:rsid w:val="009E6BDA"/>
+    <w:pPr>
+      <w:tabs>
+        <w:tab w:val="left" w:pos="916"/>
+        <w:tab w:val="left" w:pos="1832"/>
+        <w:tab w:val="left" w:pos="2748"/>
+        <w:tab w:val="left" w:pos="3664"/>
+        <w:tab w:val="left" w:pos="4580"/>
+        <w:tab w:val="left" w:pos="5496"/>
+        <w:tab w:val="left" w:pos="6412"/>
+        <w:tab w:val="left" w:pos="7328"/>
+        <w:tab w:val="left" w:pos="8244"/>
+        <w:tab w:val="left" w:pos="9160"/>
+        <w:tab w:val="left" w:pos="10076"/>
+        <w:tab w:val="left" w:pos="10992"/>
+        <w:tab w:val="left" w:pos="11908"/>
+        <w:tab w:val="left" w:pos="12824"/>
+        <w:tab w:val="left" w:pos="13740"/>
+        <w:tab w:val="left" w:pos="14656"/>
+      </w:tabs>
+      <w:spacing w:after="0" w:line="240" w:lineRule="auto"/>
+    </w:pPr>
+    <w:rPr>
+      <w:rFonts w:ascii="Courier New" w:eastAsia="Times New Roman" w:hAnsi="Courier New" w:cs="Courier New"/>
+      <w:kern w:val="0"/>
+      <w:sz w:val="20"/>
+      <w:szCs w:val="20"/>
+      <w:lang w:eastAsia="en-IN"/>
+      <w14:ligatures w14:val="none"/>
+    </w:rPr>
+  </w:style>
+  <w:style w:type="character" w:customStyle="1" w:styleId="HTMLPreformattedChar">
+    <w:name w:val="HTML Preformatted Char"/>
+    <w:basedOn w:val="DefaultParagraphFont"/>
+    <w:link w:val="HTMLPreformatted"/>
+    <w:uiPriority w:val="99"/>
+    <w:semiHidden/>
+    <w:rsid w:val="009E6BDA"/>
+    <w:rPr>
+      <w:rFonts w:ascii="Courier New" w:eastAsia="Times New Roman" w:hAnsi="Courier New" w:cs="Courier New"/>
+      <w:kern w:val="0"/>
+      <w:sz w:val="20"/>
+      <w:szCs w:val="20"/>
+      <w:lang w:eastAsia="en-IN"/>
+      <w14:ligatures w14:val="none"/>
+    </w:rPr>
+  </w:style>
+  <w:style w:type="character" w:styleId="HTMLCode">
+    <w:name w:val="HTML Code"/>
+    <w:basedOn w:val="DefaultParagraphFont"/>
+    <w:uiPriority w:val="99"/>
+    <w:semiHidden/>
+    <w:unhideWhenUsed/>
+    <w:rsid w:val="009E6BDA"/>
+    <w:rPr>
+      <w:rFonts w:ascii="Courier New" w:eastAsia="Times New Roman" w:hAnsi="Courier New" w:cs="Courier New"/>
+      <w:sz w:val="20"/>
+      <w:szCs w:val="20"/>
+    </w:rPr>
+  </w:style>
+  <w:style w:type="character" w:styleId="Hyperlink">
+    <w:name w:val="Hyperlink"/>
+    <w:basedOn w:val="DefaultParagraphFont"/>
+    <w:uiPriority w:val="99"/>
+    <w:unhideWhenUsed/>
+    <w:rsid w:val="00A015CB"/>
+    <w:rPr>
+      <w:color w:val="0563C1" w:themeColor="hyperlink"/>
+      <w:u w:val="single"/>
+    </w:rPr>
+  </w:style>
+  <w:style w:type="character" w:styleId="UnresolvedMention">
+    <w:name w:val="Unresolved Mention"/>
+    <w:basedOn w:val="DefaultParagraphFont"/>
+    <w:uiPriority w:val="99"/>
+    <w:semiHidden/>
+    <w:unhideWhenUsed/>
+    <w:rsid w:val="00A015CB"/>
+    <w:rPr>
+      <w:color w:val="605E5C"/>
+      <w:shd w:val="clear" w:color="auto" w:fill="E1DFDD"/>
+    </w:rPr>
+  </w:style>
+  <w:style w:type="character" w:customStyle="1" w:styleId="user-select-contain">
+    <w:name w:val="user-select-contain"/>
+    <w:basedOn w:val="DefaultParagraphFont"/>
+    <w:rsid w:val="00A015CB"/>
+  </w:style>
 </w:styles>
 </file>
 

</xml_diff>